<commit_message>
Update citation numbers again.
</commit_message>
<xml_diff>
--- a/supplement/supplement_references.docx
+++ b/supplement/supplement_references.docx
@@ -12,56 +12,28 @@
       </w:pPr>
       <w:r>
         <w:rPr/>
-        <w:t xml:space="preserve">72. J. Medlock et al., </w:t>
-      </w:r>
-      <w:r>
-        <w:rPr>
-          <w:i/>
-          <w:iCs/>
-        </w:rPr>
-        <w:t>FMDV</w:t>
+        <w:t>7</w:t>
+      </w:r>
+      <w:r>
+        <w:rPr/>
+        <w:t>4</w:t>
+      </w:r>
+      <w:r>
+        <w:rPr/>
+        <w:t xml:space="preserve">. Python Core Team, </w:t>
+      </w:r>
+      <w:r>
+        <w:rPr>
+          <w:i/>
+          <w:iCs/>
+        </w:rPr>
+        <w:t>Python: A dynamic, open-source programming language</w:t>
       </w:r>
       <w:r>
         <w:rPr/>
         <w:t>, 2020, (</w:t>
       </w:r>
       <w:hyperlink r:id="rId2">
-        <w:r>
-          <w:rPr>
-            <w:rStyle w:val="InternetLink"/>
-          </w:rPr>
-          <w:t>https://github.com/janmedlock/FMDV/</w:t>
-        </w:r>
-      </w:hyperlink>
-      <w:r>
-        <w:rPr/>
-        <w:t>).</w:t>
-      </w:r>
-    </w:p>
-    <w:p>
-      <w:pPr>
-        <w:pStyle w:val="Normal"/>
-        <w:bidi w:val="0"/>
-        <w:spacing w:before="57" w:after="57"/>
-        <w:jc w:val="left"/>
-        <w:rPr/>
-      </w:pPr>
-      <w:r>
-        <w:rPr/>
-        <w:t xml:space="preserve">73. Python Core Team, </w:t>
-      </w:r>
-      <w:r>
-        <w:rPr>
-          <w:i/>
-          <w:iCs/>
-        </w:rPr>
-        <w:t>Python: A dynamic, open-source programming language</w:t>
-      </w:r>
-      <w:r>
-        <w:rPr/>
-        <w:t>, 2020, (</w:t>
-      </w:r>
-      <w:hyperlink r:id="rId3">
         <w:r>
           <w:rPr>
             <w:rStyle w:val="InternetLink"/>
@@ -84,7 +56,15 @@
       </w:pPr>
       <w:r>
         <w:rPr/>
-        <w:t xml:space="preserve">74. E. Jones, T. Oliphant, P. Peterson, et al., </w:t>
+        <w:t>7</w:t>
+      </w:r>
+      <w:r>
+        <w:rPr/>
+        <w:t>5</w:t>
+      </w:r>
+      <w:r>
+        <w:rPr/>
+        <w:t xml:space="preserve">. E. Jones, T. Oliphant, P. Peterson, et al., </w:t>
       </w:r>
       <w:r>
         <w:rPr>
@@ -97,7 +77,7 @@
         <w:rPr/>
         <w:t>, 2001, (</w:t>
       </w:r>
-      <w:hyperlink r:id="rId4">
+      <w:hyperlink r:id="rId3">
         <w:r>
           <w:rPr>
             <w:rStyle w:val="InternetLink"/>
@@ -120,7 +100,15 @@
       </w:pPr>
       <w:r>
         <w:rPr/>
-        <w:t>75. R. Y. Rubinstein, S</w:t>
+        <w:t>7</w:t>
+      </w:r>
+      <w:r>
+        <w:rPr/>
+        <w:t>6</w:t>
+      </w:r>
+      <w:r>
+        <w:rPr/>
+        <w:t>. R. Y. Rubinstein, S</w:t>
       </w:r>
       <w:r>
         <w:rPr>
@@ -144,7 +132,15 @@
       </w:pPr>
       <w:r>
         <w:rPr/>
-        <w:t xml:space="preserve">76. D. T. Gillespie, </w:t>
+        <w:t>7</w:t>
+      </w:r>
+      <w:r>
+        <w:rPr/>
+        <w:t>7</w:t>
+      </w:r>
+      <w:r>
+        <w:rPr/>
+        <w:t xml:space="preserve">. D. T. Gillespie, </w:t>
       </w:r>
       <w:r>
         <w:rPr>
@@ -168,7 +164,15 @@
       </w:pPr>
       <w:r>
         <w:rPr/>
-        <w:t xml:space="preserve">77. R. S. Hedger, </w:t>
+        <w:t>7</w:t>
+      </w:r>
+      <w:r>
+        <w:rPr/>
+        <w:t>8</w:t>
+      </w:r>
+      <w:r>
+        <w:rPr/>
+        <w:t xml:space="preserve">. R. S. Hedger, </w:t>
       </w:r>
       <w:r>
         <w:rPr>
@@ -192,7 +196,15 @@
       </w:pPr>
       <w:r>
         <w:rPr/>
-        <w:t xml:space="preserve">78. S. M. Blower, H. Dowlatabadi, </w:t>
+        <w:t>7</w:t>
+      </w:r>
+      <w:r>
+        <w:rPr/>
+        <w:t>9</w:t>
+      </w:r>
+      <w:r>
+        <w:rPr/>
+        <w:t xml:space="preserve">. S. M. Blower, H. Dowlatabadi, </w:t>
       </w:r>
       <w:r>
         <w:rPr>
@@ -216,7 +228,11 @@
       </w:pPr>
       <w:r>
         <w:rPr/>
-        <w:t xml:space="preserve">79. S. Marino, I. B. Hogue, C. J. Ray, D. E. Kirschner, </w:t>
+        <w:t>80</w:t>
+      </w:r>
+      <w:r>
+        <w:rPr/>
+        <w:t xml:space="preserve">. S. Marino, I. B. Hogue, C. J. Ray, D. E. Kirschner, </w:t>
       </w:r>
       <w:r>
         <w:rPr>
@@ -240,7 +256,15 @@
       </w:pPr>
       <w:r>
         <w:rPr/>
-        <w:t xml:space="preserve">80. P. Cross et al., </w:t>
+        <w:t>8</w:t>
+      </w:r>
+      <w:r>
+        <w:rPr/>
+        <w:t>1</w:t>
+      </w:r>
+      <w:r>
+        <w:rPr/>
+        <w:t xml:space="preserve">. P. Cross et al., </w:t>
       </w:r>
       <w:r>
         <w:rPr>
@@ -264,7 +288,15 @@
       </w:pPr>
       <w:r>
         <w:rPr/>
-        <w:t xml:space="preserve">81. E. E. Gorsich et al., </w:t>
+        <w:t>8</w:t>
+      </w:r>
+      <w:r>
+        <w:rPr/>
+        <w:t>2</w:t>
+      </w:r>
+      <w:r>
+        <w:rPr/>
+        <w:t xml:space="preserve">. E. E. Gorsich et al., </w:t>
       </w:r>
       <w:r>
         <w:rPr>
@@ -288,7 +320,15 @@
       </w:pPr>
       <w:r>
         <w:rPr/>
-        <w:t xml:space="preserve">82. T. E. Harris, </w:t>
+        <w:t>8</w:t>
+      </w:r>
+      <w:r>
+        <w:rPr/>
+        <w:t>3</w:t>
+      </w:r>
+      <w:r>
+        <w:rPr/>
+        <w:t xml:space="preserve">. T. E. Harris, </w:t>
       </w:r>
       <w:r>
         <w:rPr>
@@ -312,7 +352,15 @@
       </w:pPr>
       <w:r>
         <w:rPr/>
-        <w:t xml:space="preserve">83. M. Kot, </w:t>
+        <w:t>8</w:t>
+      </w:r>
+      <w:r>
+        <w:rPr/>
+        <w:t>4</w:t>
+      </w:r>
+      <w:r>
+        <w:rPr/>
+        <w:t xml:space="preserve">. M. Kot, </w:t>
       </w:r>
       <w:r>
         <w:rPr>
@@ -336,70 +384,22 @@
       </w:pPr>
       <w:r>
         <w:rPr/>
-        <w:t xml:space="preserve">84. T. S. Parker, L. O. Chua, </w:t>
-      </w:r>
-      <w:r>
-        <w:rPr>
-          <w:i/>
-          <w:iCs/>
-        </w:rPr>
-        <w:t xml:space="preserve">Practical </w:t>
-      </w:r>
-      <w:r>
-        <w:rPr>
-          <w:i/>
-          <w:iCs/>
-        </w:rPr>
-        <w:t>N</w:t>
-      </w:r>
-      <w:r>
-        <w:rPr>
-          <w:i/>
-          <w:iCs/>
-        </w:rPr>
-        <w:t xml:space="preserve">umerical </w:t>
-      </w:r>
-      <w:r>
-        <w:rPr>
-          <w:i/>
-          <w:iCs/>
-        </w:rPr>
-        <w:t>A</w:t>
-      </w:r>
-      <w:r>
-        <w:rPr>
-          <w:i/>
-          <w:iCs/>
-        </w:rPr>
-        <w:t xml:space="preserve">lgorithms for </w:t>
-      </w:r>
-      <w:r>
-        <w:rPr>
-          <w:i/>
-          <w:iCs/>
-        </w:rPr>
-        <w:t>C</w:t>
-      </w:r>
-      <w:r>
-        <w:rPr>
-          <w:i/>
-          <w:iCs/>
-        </w:rPr>
-        <w:t xml:space="preserve">haotic </w:t>
-      </w:r>
-      <w:r>
-        <w:rPr>
-          <w:i/>
-          <w:iCs/>
-        </w:rPr>
-        <w:t>S</w:t>
-      </w:r>
-      <w:r>
-        <w:rPr>
-          <w:i/>
-          <w:iCs/>
-        </w:rPr>
-        <w:t>ystems</w:t>
+        <w:t>8</w:t>
+      </w:r>
+      <w:r>
+        <w:rPr/>
+        <w:t>5</w:t>
+      </w:r>
+      <w:r>
+        <w:rPr/>
+        <w:t xml:space="preserve">. T. S. Parker, L. O. Chua, </w:t>
+      </w:r>
+      <w:r>
+        <w:rPr>
+          <w:i/>
+          <w:iCs/>
+        </w:rPr>
+        <w:t>Practical Numerical Algorithms for Chaotic Systems</w:t>
       </w:r>
       <w:r>
         <w:rPr/>
@@ -416,7 +416,15 @@
       </w:pPr>
       <w:r>
         <w:rPr/>
-        <w:t xml:space="preserve">85. F. Milner, G. Rabbiolo, </w:t>
+        <w:t>8</w:t>
+      </w:r>
+      <w:r>
+        <w:rPr/>
+        <w:t>6</w:t>
+      </w:r>
+      <w:r>
+        <w:rPr/>
+        <w:t xml:space="preserve">. F. Milner, G. Rabbiolo, </w:t>
       </w:r>
       <w:r>
         <w:rPr>
@@ -437,6 +445,7 @@
       <w:pgNumType w:fmt="decimal"/>
       <w:formProt w:val="false"/>
       <w:textDirection w:val="lrTb"/>
+      <w:docGrid w:type="default" w:linePitch="100" w:charSpace="0"/>
     </w:sectPr>
   </w:body>
 </w:document>
@@ -456,7 +465,6 @@
     </w:rPrDefault>
     <w:pPrDefault>
       <w:pPr>
-        <w:widowControl/>
         <w:suppressAutoHyphens w:val="true"/>
       </w:pPr>
     </w:pPrDefault>
@@ -466,7 +474,10 @@
     <w:qFormat/>
     <w:pPr>
       <w:widowControl/>
+      <w:suppressAutoHyphens w:val="true"/>
       <w:bidi w:val="0"/>
+      <w:spacing w:before="0" w:after="0"/>
+      <w:jc w:val="left"/>
     </w:pPr>
     <w:rPr>
       <w:rFonts w:ascii="Liberation Serif" w:hAnsi="Liberation Serif" w:eastAsia="Noto Serif CJK SC" w:cs="FreeSans"/>

</xml_diff>